<commit_message>
FIm Logica, sem revisar
</commit_message>
<xml_diff>
--- a/TP_1/Rick/Documentacao.docx
+++ b/TP_1/Rick/Documentacao.docx
@@ -569,13 +569,8 @@
       <w:r>
         <w:t xml:space="preserve">O Objetivo desse trabalho é ajudá-lo a otimizar suas medições de volume, o algoritmo deve retornar o menor número de operações </w:t>
       </w:r>
-      <w:proofErr w:type="gramStart"/>
-      <w:r>
-        <w:t>possíveis(</w:t>
-      </w:r>
-      <w:proofErr w:type="gramEnd"/>
-      <w:r>
-        <w:t>utilizando</w:t>
+      <w:r>
+        <w:t>possíveis(utilizando</w:t>
       </w:r>
       <w:r>
         <w:t xml:space="preserve"> os recipientes de volume </w:t>
@@ -690,16 +685,7 @@
           <w:szCs w:val="24"/>
           <w:lang w:eastAsia="pt-BR"/>
         </w:rPr>
-        <w:t xml:space="preserve"> a medição requerida por Rick, Informar o número mínimo de operações necess</w:t>
-      </w:r>
-      <w:bookmarkStart w:id="0" w:name="_GoBack"/>
-      <w:bookmarkEnd w:id="0"/>
-      <w:r>
-        <w:rPr>
-          <w:szCs w:val="24"/>
-          <w:lang w:eastAsia="pt-BR"/>
-        </w:rPr>
-        <w:t>árias para conseguir a medida exata desejada.</w:t>
+        <w:t xml:space="preserve"> a medição requerida por Rick, Informar o número mínimo de operações necessárias para conseguir a medida exata desejada.</w:t>
       </w:r>
     </w:p>
     <w:p>
@@ -880,19 +866,132 @@
           <w:szCs w:val="24"/>
           <w:lang w:eastAsia="pt-BR"/>
         </w:rPr>
-        <w:t xml:space="preserve">Structs </w:t>
-      </w:r>
-      <w:proofErr w:type="gramStart"/>
-      <w:r>
+        <w:t xml:space="preserve">Structs No() - </w:t>
+      </w:r>
+      <w:r>
+        <w:rPr>
+          <w:szCs w:val="24"/>
+          <w:lang w:eastAsia="pt-BR"/>
+        </w:rPr>
+        <w:t xml:space="preserve"> Antes da definição da classe o tipo No foi definido, contendo um valor do tipo inteiro e dois ponteiros, e dois construtores, um instanciando um tipo No com valores nulos e o outro um tipo No com ponteiros e valor definido. A </w:t>
+      </w:r>
+      <w:r>
+        <w:rPr>
+          <w:szCs w:val="24"/>
+          <w:lang w:eastAsia="pt-BR"/>
+        </w:rPr>
+        <w:t>ideia</w:t>
+      </w:r>
+      <w:r>
+        <w:rPr>
+          <w:szCs w:val="24"/>
+          <w:lang w:eastAsia="pt-BR"/>
+        </w:rPr>
+        <w:t xml:space="preserve"> desse</w:t>
+      </w:r>
+      <w:r>
+        <w:rPr>
+          <w:szCs w:val="24"/>
+          <w:lang w:eastAsia="pt-BR"/>
+        </w:rPr>
+        <w:t xml:space="preserve"> </w:t>
+      </w:r>
+      <w:r>
+        <w:rPr>
+          <w:szCs w:val="24"/>
+          <w:lang w:eastAsia="pt-BR"/>
+        </w:rPr>
+        <w:t xml:space="preserve">tipo </w:t>
+      </w:r>
+      <w:r>
+        <w:rPr>
+          <w:szCs w:val="24"/>
+          <w:lang w:eastAsia="pt-BR"/>
+        </w:rPr>
+        <w:lastRenderedPageBreak/>
+        <w:t>No</w:t>
+      </w:r>
+      <w:r>
+        <w:rPr>
+          <w:szCs w:val="24"/>
+          <w:lang w:eastAsia="pt-BR"/>
+        </w:rPr>
+        <w:t xml:space="preserve"> </w:t>
+      </w:r>
+      <w:r>
+        <w:rPr>
+          <w:szCs w:val="24"/>
+          <w:lang w:eastAsia="pt-BR"/>
+        </w:rPr>
+        <w:t>é</w:t>
+      </w:r>
+      <w:r>
+        <w:rPr>
+          <w:szCs w:val="24"/>
+          <w:lang w:eastAsia="pt-BR"/>
+        </w:rPr>
+        <w:t xml:space="preserve"> servir como ponteiros de navegação para o tipo classe Fila que viria logo em seguida.</w:t>
+      </w:r>
+    </w:p>
+    <w:p>
+      <w:pPr>
+        <w:spacing w:before="100" w:beforeAutospacing="1" w:after="100" w:afterAutospacing="1"/>
+        <w:jc w:val="left"/>
+        <w:rPr>
+          <w:szCs w:val="24"/>
+          <w:lang w:eastAsia="pt-BR"/>
+        </w:rPr>
+      </w:pPr>
+      <w:r>
+        <w:rPr>
+          <w:szCs w:val="24"/>
+          <w:lang w:eastAsia="pt-BR"/>
+        </w:rPr>
+        <w:t>A classe possui os seguintes a</w:t>
+      </w:r>
+      <w:r>
+        <w:rPr>
+          <w:szCs w:val="24"/>
+          <w:lang w:eastAsia="pt-BR"/>
+        </w:rPr>
+        <w:t>t</w:t>
+      </w:r>
+      <w:r>
+        <w:rPr>
+          <w:szCs w:val="24"/>
+          <w:lang w:eastAsia="pt-BR"/>
+        </w:rPr>
+        <w:t>ributos privados : fim_(tipo No), tamanho_(tipo inteiro)</w:t>
+      </w:r>
+      <w:r>
+        <w:rPr>
+          <w:szCs w:val="24"/>
+          <w:lang w:eastAsia="pt-BR"/>
+        </w:rPr>
+        <w:t>, o fim_ funciona como um sentinela sendo um ponteiro que liga o fim da fila ao início não possuindo valor inteiro instanciado Por ser um fila o método de inserir insere o elemento no fim e realoca os ponteiros. Vale destacar que o destrutor desaloca elemento por elemento e depois apaga o sentinela ao invés de desalocar a lista inteira de uma só vez, isso ocorre pois é preciso imprimir o valor de cada elemento antes de desalocar a memória, e para evitar um loop que percorreria a fila e fosse imprimindo um elemento por e isso é feito no momento de deslocação. A complexidade da maioria dos métodos é O(1). Como não há muitas aplicações para essa estrutura não há motivo para ela não ser a mais simples possível.</w:t>
+      </w:r>
+    </w:p>
+    <w:p>
+      <w:pPr>
+        <w:spacing w:before="100" w:beforeAutospacing="1" w:after="100" w:afterAutospacing="1"/>
+        <w:jc w:val="left"/>
+        <w:rPr>
+          <w:szCs w:val="24"/>
+          <w:lang w:eastAsia="pt-BR"/>
+        </w:rPr>
+      </w:pPr>
+    </w:p>
+    <w:p>
+      <w:pPr>
+        <w:spacing w:before="100" w:beforeAutospacing="1" w:after="100" w:afterAutospacing="1"/>
+        <w:jc w:val="left"/>
         <w:rPr>
           <w:b/>
           <w:bCs/>
           <w:szCs w:val="24"/>
           <w:lang w:eastAsia="pt-BR"/>
         </w:rPr>
-        <w:t>No(</w:t>
-      </w:r>
-      <w:proofErr w:type="gramEnd"/>
+      </w:pPr>
       <w:r>
         <w:rPr>
           <w:b/>
@@ -900,73 +999,16 @@
           <w:szCs w:val="24"/>
           <w:lang w:eastAsia="pt-BR"/>
         </w:rPr>
-        <w:t xml:space="preserve">) - </w:t>
-      </w:r>
-      <w:r>
-        <w:rPr>
-          <w:szCs w:val="24"/>
-          <w:lang w:eastAsia="pt-BR"/>
-        </w:rPr>
-        <w:t xml:space="preserve"> Antes da definição da classe o tipo No foi definido, contendo um valor do tipo inteiro e dois ponteiros, e dois construtores, um instanciando um tipo No com valores nulos e o outro um tipo No com ponteiros e valor definido. A </w:t>
-      </w:r>
-      <w:r>
-        <w:rPr>
-          <w:szCs w:val="24"/>
-          <w:lang w:eastAsia="pt-BR"/>
-        </w:rPr>
-        <w:t>ideia</w:t>
-      </w:r>
-      <w:r>
-        <w:rPr>
-          <w:szCs w:val="24"/>
-          <w:lang w:eastAsia="pt-BR"/>
-        </w:rPr>
-        <w:t xml:space="preserve"> desse</w:t>
-      </w:r>
-      <w:r>
-        <w:rPr>
-          <w:szCs w:val="24"/>
-          <w:lang w:eastAsia="pt-BR"/>
-        </w:rPr>
-        <w:t xml:space="preserve"> </w:t>
-      </w:r>
-      <w:proofErr w:type="gramStart"/>
-      <w:r>
-        <w:rPr>
-          <w:szCs w:val="24"/>
-          <w:lang w:eastAsia="pt-BR"/>
-        </w:rPr>
-        <w:t xml:space="preserve">tipo </w:t>
-      </w:r>
-      <w:r>
-        <w:rPr>
-          <w:szCs w:val="24"/>
-          <w:lang w:eastAsia="pt-BR"/>
-        </w:rPr>
-        <w:lastRenderedPageBreak/>
-        <w:t>No</w:t>
-      </w:r>
-      <w:proofErr w:type="gramEnd"/>
-      <w:r>
-        <w:rPr>
-          <w:szCs w:val="24"/>
-          <w:lang w:eastAsia="pt-BR"/>
-        </w:rPr>
-        <w:t xml:space="preserve"> </w:t>
-      </w:r>
-      <w:r>
-        <w:rPr>
-          <w:szCs w:val="24"/>
-          <w:lang w:eastAsia="pt-BR"/>
-        </w:rPr>
-        <w:t>é</w:t>
-      </w:r>
-      <w:r>
-        <w:rPr>
-          <w:szCs w:val="24"/>
-          <w:lang w:eastAsia="pt-BR"/>
-        </w:rPr>
-        <w:t xml:space="preserve"> servir como ponteiros de navegação para o tipo classe Fila que viria logo em seguida.</w:t>
+        <w:t>2.2 Tipo Classe Lista</w:t>
+      </w:r>
+      <w:r>
+        <w:rPr>
+          <w:b/>
+          <w:bCs/>
+          <w:szCs w:val="24"/>
+          <w:lang w:eastAsia="pt-BR"/>
+        </w:rPr>
+        <w:t>Medicoes</w:t>
       </w:r>
     </w:p>
     <w:p>
@@ -983,44 +1025,28 @@
           <w:szCs w:val="24"/>
           <w:lang w:eastAsia="pt-BR"/>
         </w:rPr>
-        <w:t>A classe possui os seguintes a</w:t>
-      </w:r>
-      <w:r>
-        <w:rPr>
-          <w:szCs w:val="24"/>
-          <w:lang w:eastAsia="pt-BR"/>
-        </w:rPr>
-        <w:t>t</w:t>
-      </w:r>
-      <w:r>
-        <w:rPr>
-          <w:szCs w:val="24"/>
-          <w:lang w:eastAsia="pt-BR"/>
-        </w:rPr>
-        <w:t>ributos privados : fim_(tipo No), tamanho_(tipo inteiro)</w:t>
-      </w:r>
-      <w:r>
-        <w:rPr>
-          <w:szCs w:val="24"/>
-          <w:lang w:eastAsia="pt-BR"/>
-        </w:rPr>
-        <w:t xml:space="preserve">, o fim_ funciona como um sentinela sendo um ponteiro que liga o fim da fila ao início não possuindo valor inteiro instanciado Por ser um fila o método de inserir insere o elemento no fim e realoca os ponteiros. Vale destacar que o destrutor desaloca elemento por elemento e depois apaga o sentinela ao invés de desalocar a lista inteira de uma só vez, isso ocorre pois é preciso imprimir o valor de cada elemento antes de desalocar a memória, e para evitar um loop que percorreria a fila e fosse imprimindo um elemento por e isso é feito no momento de deslocação. A complexidade da maioria dos métodos é </w:t>
-      </w:r>
-      <w:proofErr w:type="gramStart"/>
-      <w:r>
-        <w:rPr>
-          <w:szCs w:val="24"/>
-          <w:lang w:eastAsia="pt-BR"/>
-        </w:rPr>
-        <w:t>O(</w:t>
-      </w:r>
-      <w:proofErr w:type="gramEnd"/>
-      <w:r>
-        <w:rPr>
-          <w:szCs w:val="24"/>
-          <w:lang w:eastAsia="pt-BR"/>
-        </w:rPr>
-        <w:t>1). Como não há muitas aplicações para essa estrutura não há motivo para ela não ser a mais simples possível.</w:t>
+        <w:t xml:space="preserve">Nessa classe a mesma lógica de marcação através de ponteiros de </w:t>
+      </w:r>
+      <w:r>
+        <w:rPr>
+          <w:szCs w:val="24"/>
+          <w:lang w:eastAsia="pt-BR"/>
+        </w:rPr>
+        <w:t>tipos No</w:t>
+      </w:r>
+      <w:r>
+        <w:rPr>
+          <w:szCs w:val="24"/>
+          <w:lang w:eastAsia="pt-BR"/>
+        </w:rPr>
+        <w:t xml:space="preserve"> é utilizada, </w:t>
+      </w:r>
+      <w:r>
+        <w:rPr>
+          <w:szCs w:val="24"/>
+          <w:lang w:eastAsia="pt-BR"/>
+        </w:rPr>
+        <w:t>cronologicamente essa classe foi implementada primeiro e a lógica de tipo No foi aproveitada para no tipo Fila.</w:t>
       </w:r>
     </w:p>
     <w:p>
@@ -1032,15 +1058,200 @@
           <w:lang w:eastAsia="pt-BR"/>
         </w:rPr>
       </w:pPr>
+      <w:r>
+        <w:rPr>
+          <w:szCs w:val="24"/>
+          <w:lang w:eastAsia="pt-BR"/>
+        </w:rPr>
+        <w:t>Os atributos privados são os mesmos empregados e descritos no tipo Fila, porém a variedade de métodos é bem maior nesse caso. Essa estrutura foi desenvolvida a fim de armazenar os recipientes disponíveis para Rick em seu laboratório, armazenar os subconjuntos de combinações de um mesmo número de operações e armazenar os volumes disponíveis.</w:t>
+      </w:r>
     </w:p>
     <w:p>
       <w:pPr>
         <w:spacing w:before="100" w:beforeAutospacing="1" w:after="100" w:afterAutospacing="1"/>
         <w:jc w:val="left"/>
         <w:rPr>
+          <w:szCs w:val="24"/>
+          <w:lang w:eastAsia="pt-BR"/>
+        </w:rPr>
+      </w:pPr>
+      <w:r>
+        <w:rPr>
+          <w:szCs w:val="24"/>
+          <w:lang w:eastAsia="pt-BR"/>
+        </w:rPr>
+        <w:t xml:space="preserve">A classe começar com dois construtores: um padrão e um que cria a cópia de uma outra lista, a ideia é utilizar essa cópia para instanciar listas com elementos repetidos e listas com os mesmos elementos, porém únicos. A função getSentinela() tem fundamental importância na implementação da lógica, pois ela permite que dentro do tipo Classe lista de operações um lista do tipo ListaMedicoes possa ser percorrida, proporcionando uma maior eficiência e clareza no que diz respeito à lógica </w:t>
+      </w:r>
+      <w:r>
+        <w:rPr>
+          <w:szCs w:val="24"/>
+          <w:lang w:eastAsia="pt-BR"/>
+        </w:rPr>
+        <w:t xml:space="preserve">. A função inserir, de complexidade O(i), insere o elemento de maneira ordenada na lista, tratando inicialmente os casos de lista vazia, maior, menor a fim de obter uma otimização mesmo que mínima da função, a ideia da ordenação surge para facilitar a organização e o acesso aos dados por parte do programa. As funções privadas, </w:t>
+      </w:r>
+      <w:proofErr w:type="spellStart"/>
+      <w:r>
+        <w:rPr>
+          <w:szCs w:val="24"/>
+          <w:lang w:eastAsia="pt-BR"/>
+        </w:rPr>
+        <w:t>inserirInicio</w:t>
+      </w:r>
+      <w:proofErr w:type="spellEnd"/>
+      <w:r>
+        <w:rPr>
+          <w:szCs w:val="24"/>
+          <w:lang w:eastAsia="pt-BR"/>
+        </w:rPr>
+        <w:t xml:space="preserve">() e </w:t>
+      </w:r>
+      <w:proofErr w:type="spellStart"/>
+      <w:r>
+        <w:rPr>
+          <w:szCs w:val="24"/>
+          <w:lang w:eastAsia="pt-BR"/>
+        </w:rPr>
+        <w:t>inserirFinal</w:t>
+      </w:r>
+      <w:proofErr w:type="spellEnd"/>
+      <w:r>
+        <w:rPr>
+          <w:szCs w:val="24"/>
+          <w:lang w:eastAsia="pt-BR"/>
+        </w:rPr>
+        <w:t xml:space="preserve">() são </w:t>
+      </w:r>
+      <w:proofErr w:type="spellStart"/>
+      <w:r>
+        <w:rPr>
+          <w:szCs w:val="24"/>
+          <w:lang w:eastAsia="pt-BR"/>
+        </w:rPr>
+        <w:t>sub-métodos</w:t>
+      </w:r>
+      <w:proofErr w:type="spellEnd"/>
+      <w:r>
+        <w:rPr>
+          <w:szCs w:val="24"/>
+          <w:lang w:eastAsia="pt-BR"/>
+        </w:rPr>
+        <w:t xml:space="preserve"> de inserir, pois só existem para complementar essa função.</w:t>
+      </w:r>
+    </w:p>
+    <w:p>
+      <w:pPr>
+        <w:spacing w:before="100" w:beforeAutospacing="1" w:after="100" w:afterAutospacing="1"/>
+        <w:jc w:val="left"/>
+        <w:rPr>
+          <w:szCs w:val="24"/>
+          <w:lang w:eastAsia="pt-BR"/>
+        </w:rPr>
+      </w:pPr>
+      <w:r>
+        <w:rPr>
+          <w:szCs w:val="24"/>
+          <w:lang w:eastAsia="pt-BR"/>
+        </w:rPr>
+        <w:t>A função retirar, retira um elemento existente na lista independente da posição, sua complexidade é o(</w:t>
+      </w:r>
+      <w:proofErr w:type="spellStart"/>
+      <w:r>
+        <w:rPr>
+          <w:szCs w:val="24"/>
+          <w:lang w:eastAsia="pt-BR"/>
+        </w:rPr>
+        <w:t>size</w:t>
+      </w:r>
+      <w:proofErr w:type="spellEnd"/>
+      <w:r>
+        <w:rPr>
+          <w:szCs w:val="24"/>
+          <w:lang w:eastAsia="pt-BR"/>
+        </w:rPr>
+        <w:t xml:space="preserve">_), além disso ele reorganiza os ponteiros a fim de manter a lista </w:t>
+      </w:r>
+      <w:r>
+        <w:rPr>
+          <w:szCs w:val="24"/>
+          <w:lang w:eastAsia="pt-BR"/>
+        </w:rPr>
+        <w:t>encadeada. Vale</w:t>
+      </w:r>
+      <w:r>
+        <w:rPr>
+          <w:szCs w:val="24"/>
+          <w:lang w:eastAsia="pt-BR"/>
+        </w:rPr>
+        <w:t xml:space="preserve"> ressaltar que o destrutor trabalha em conjunto com dois </w:t>
+      </w:r>
+      <w:proofErr w:type="spellStart"/>
+      <w:r>
+        <w:rPr>
+          <w:szCs w:val="24"/>
+          <w:lang w:eastAsia="pt-BR"/>
+        </w:rPr>
+        <w:t>submétodos</w:t>
+      </w:r>
+      <w:proofErr w:type="spellEnd"/>
+      <w:r>
+        <w:rPr>
+          <w:szCs w:val="24"/>
+          <w:lang w:eastAsia="pt-BR"/>
+        </w:rPr>
+        <w:t xml:space="preserve"> </w:t>
+      </w:r>
+      <w:proofErr w:type="spellStart"/>
+      <w:r>
+        <w:rPr>
+          <w:szCs w:val="24"/>
+          <w:lang w:eastAsia="pt-BR"/>
+        </w:rPr>
+        <w:t>removerPrimeiro</w:t>
+      </w:r>
+      <w:proofErr w:type="spellEnd"/>
+      <w:r>
+        <w:rPr>
+          <w:szCs w:val="24"/>
+          <w:lang w:eastAsia="pt-BR"/>
+        </w:rPr>
+        <w:t xml:space="preserve">() e </w:t>
+      </w:r>
+      <w:proofErr w:type="spellStart"/>
+      <w:r>
+        <w:rPr>
+          <w:szCs w:val="24"/>
+          <w:lang w:eastAsia="pt-BR"/>
+        </w:rPr>
+        <w:t>limparLista</w:t>
+      </w:r>
+      <w:proofErr w:type="spellEnd"/>
+      <w:r>
+        <w:rPr>
+          <w:szCs w:val="24"/>
+          <w:lang w:eastAsia="pt-BR"/>
+        </w:rPr>
+        <w:t>(). Dessa forma é possível limpar a lista sem desalocar a memória do sentinela e isso é extremamente útil para a implementação do problema.</w:t>
+      </w:r>
+    </w:p>
+    <w:p>
+      <w:pPr>
+        <w:spacing w:before="100" w:beforeAutospacing="1" w:after="100" w:afterAutospacing="1"/>
+        <w:jc w:val="left"/>
+        <w:rPr>
+          <w:szCs w:val="24"/>
+          <w:lang w:eastAsia="pt-BR"/>
+        </w:rPr>
+      </w:pPr>
+    </w:p>
+    <w:p>
+      <w:pPr>
+        <w:spacing w:before="100" w:beforeAutospacing="1" w:after="100" w:afterAutospacing="1"/>
+        <w:jc w:val="left"/>
+        <w:rPr>
           <w:b/>
           <w:bCs/>
-          <w:szCs w:val="24"/>
+          <w:sz w:val="32"/>
+          <w:szCs w:val="32"/>
           <w:lang w:eastAsia="pt-BR"/>
         </w:rPr>
       </w:pPr>
@@ -1048,20 +1259,24 @@
         <w:rPr>
           <w:b/>
           <w:bCs/>
-          <w:szCs w:val="24"/>
-          <w:lang w:eastAsia="pt-BR"/>
-        </w:rPr>
-        <w:t>2.2 Tipo Classe Lista</w:t>
-      </w:r>
+          <w:sz w:val="32"/>
+          <w:szCs w:val="32"/>
+          <w:lang w:eastAsia="pt-BR"/>
+        </w:rPr>
+        <w:t xml:space="preserve">Tipo Classe </w:t>
+      </w:r>
+      <w:proofErr w:type="spellStart"/>
       <w:r>
         <w:rPr>
           <w:b/>
           <w:bCs/>
-          <w:szCs w:val="24"/>
-          <w:lang w:eastAsia="pt-BR"/>
-        </w:rPr>
-        <w:t>Medicoes</w:t>
-      </w:r>
+          <w:sz w:val="32"/>
+          <w:szCs w:val="32"/>
+          <w:lang w:eastAsia="pt-BR"/>
+        </w:rPr>
+        <w:t>ListaOperacoes</w:t>
+      </w:r>
+      <w:proofErr w:type="spellEnd"/>
     </w:p>
     <w:p>
       <w:pPr>
@@ -1077,96 +1292,16 @@
           <w:szCs w:val="24"/>
           <w:lang w:eastAsia="pt-BR"/>
         </w:rPr>
-        <w:t xml:space="preserve">Nessa classe a mesma lógica de marcação através de ponteiros de </w:t>
-      </w:r>
-      <w:proofErr w:type="gramStart"/>
-      <w:r>
-        <w:rPr>
-          <w:szCs w:val="24"/>
-          <w:lang w:eastAsia="pt-BR"/>
-        </w:rPr>
-        <w:t>tipos No</w:t>
-      </w:r>
-      <w:proofErr w:type="gramEnd"/>
-      <w:r>
-        <w:rPr>
-          <w:szCs w:val="24"/>
-          <w:lang w:eastAsia="pt-BR"/>
-        </w:rPr>
-        <w:t xml:space="preserve"> é utilizada, </w:t>
-      </w:r>
-      <w:r>
-        <w:rPr>
-          <w:szCs w:val="24"/>
-          <w:lang w:eastAsia="pt-BR"/>
-        </w:rPr>
-        <w:t>cronologicamente essa classe foi implementada primeiro e a lógica de tipo No foi aproveitada para no tipo Fila.</w:t>
-      </w:r>
-    </w:p>
-    <w:p>
-      <w:pPr>
-        <w:spacing w:before="100" w:beforeAutospacing="1" w:after="100" w:afterAutospacing="1"/>
-        <w:jc w:val="left"/>
-        <w:rPr>
-          <w:szCs w:val="24"/>
-          <w:lang w:eastAsia="pt-BR"/>
-        </w:rPr>
-      </w:pPr>
-      <w:r>
-        <w:rPr>
-          <w:szCs w:val="24"/>
-          <w:lang w:eastAsia="pt-BR"/>
-        </w:rPr>
-        <w:t>Os atributos privados são os mesmos empregados e descritos no tipo Fila, porém a variedade de métodos é bem maior nesse caso. Essa estrutura foi desenvolvida a fim de armazenar os recipientes disponíveis para Rick em seu laboratório, armazenar os subconjuntos de combinações de um mesmo número de operações e armazenar os volumes disponíveis.</w:t>
-      </w:r>
-    </w:p>
-    <w:p>
-      <w:pPr>
-        <w:spacing w:before="100" w:beforeAutospacing="1" w:after="100" w:afterAutospacing="1"/>
-        <w:jc w:val="left"/>
-        <w:rPr>
-          <w:szCs w:val="24"/>
-          <w:lang w:eastAsia="pt-BR"/>
-        </w:rPr>
-      </w:pPr>
-      <w:r>
-        <w:rPr>
-          <w:szCs w:val="24"/>
-          <w:lang w:eastAsia="pt-BR"/>
-        </w:rPr>
-        <w:t xml:space="preserve">A classe começar com dois construtores: um padrão e um que cria a cópia de uma outra lista, a ideia é utilizar essa cópia para instanciar listas com elementos repetidos e listas com os mesmos elementos, porém únicos. A função </w:t>
-      </w:r>
-      <w:proofErr w:type="gramStart"/>
-      <w:r>
-        <w:rPr>
-          <w:szCs w:val="24"/>
-          <w:lang w:eastAsia="pt-BR"/>
-        </w:rPr>
-        <w:t>getSentinela(</w:t>
-      </w:r>
-      <w:proofErr w:type="gramEnd"/>
-      <w:r>
-        <w:rPr>
-          <w:szCs w:val="24"/>
-          <w:lang w:eastAsia="pt-BR"/>
-        </w:rPr>
-        <w:t xml:space="preserve">) tem fundamental importância na implementação da lógica, pois ela permite que dentro do tipo Classe lista de operações um lista do tipo ListaMedicoes possa ser percorrida, proporcionando uma maior eficiência e clareza no que diz respeito à lógica </w:t>
-      </w:r>
-      <w:r>
-        <w:rPr>
-          <w:szCs w:val="24"/>
-          <w:lang w:eastAsia="pt-BR"/>
-        </w:rPr>
-        <w:t xml:space="preserve">. A função inserir, de complexidade O(i), insere o elemento de maneira ordenada na lista, tratando inicialmente os casos de lista vazia, maior, menor a fim de obter uma otimização mesmo que mínima da função, a ideia da ordenação surge para facilitar a organização e o acesso aos dados por parte do programa. As funções privadas, </w:t>
+        <w:lastRenderedPageBreak/>
+        <w:t xml:space="preserve">Antes da declaração da classe em si há duas declarações de structs, um tipo No exatamente implementado como os dois últimos descritos, para percorrer as lista do tipo ListaMedicoes que são utilizadas dentro da estrutura da </w:t>
       </w:r>
       <w:proofErr w:type="spellStart"/>
-      <w:proofErr w:type="gramStart"/>
-      <w:r>
-        <w:rPr>
-          <w:szCs w:val="24"/>
-          <w:lang w:eastAsia="pt-BR"/>
-        </w:rPr>
-        <w:t>inserirInicio</w:t>
+      <w:r>
+        <w:rPr>
+          <w:szCs w:val="24"/>
+          <w:lang w:eastAsia="pt-BR"/>
+        </w:rPr>
+        <w:t>LsitaOperacoes</w:t>
       </w:r>
       <w:proofErr w:type="spellEnd"/>
       <w:r>
@@ -1174,170 +1309,31 @@
           <w:szCs w:val="24"/>
           <w:lang w:eastAsia="pt-BR"/>
         </w:rPr>
-        <w:t>(</w:t>
-      </w:r>
-      <w:proofErr w:type="gramEnd"/>
-      <w:r>
-        <w:rPr>
-          <w:szCs w:val="24"/>
-          <w:lang w:eastAsia="pt-BR"/>
-        </w:rPr>
-        <w:t xml:space="preserve">) e </w:t>
-      </w:r>
-      <w:proofErr w:type="spellStart"/>
-      <w:r>
-        <w:rPr>
-          <w:szCs w:val="24"/>
-          <w:lang w:eastAsia="pt-BR"/>
-        </w:rPr>
-        <w:t>inserirFinal</w:t>
-      </w:r>
-      <w:proofErr w:type="spellEnd"/>
-      <w:r>
-        <w:rPr>
-          <w:szCs w:val="24"/>
-          <w:lang w:eastAsia="pt-BR"/>
-        </w:rPr>
-        <w:t xml:space="preserve">() são </w:t>
-      </w:r>
-      <w:proofErr w:type="spellStart"/>
-      <w:r>
-        <w:rPr>
-          <w:szCs w:val="24"/>
-          <w:lang w:eastAsia="pt-BR"/>
-        </w:rPr>
-        <w:t>sub-métodos</w:t>
-      </w:r>
-      <w:proofErr w:type="spellEnd"/>
-      <w:r>
-        <w:rPr>
-          <w:szCs w:val="24"/>
-          <w:lang w:eastAsia="pt-BR"/>
-        </w:rPr>
-        <w:t xml:space="preserve"> de inserir, pois só existem para complementar essa função.</w:t>
-      </w:r>
-    </w:p>
-    <w:p>
-      <w:pPr>
-        <w:spacing w:before="100" w:beforeAutospacing="1" w:after="100" w:afterAutospacing="1"/>
-        <w:jc w:val="left"/>
-        <w:rPr>
-          <w:szCs w:val="24"/>
-          <w:lang w:eastAsia="pt-BR"/>
-        </w:rPr>
-      </w:pPr>
-      <w:r>
-        <w:rPr>
-          <w:szCs w:val="24"/>
-          <w:lang w:eastAsia="pt-BR"/>
-        </w:rPr>
-        <w:t>A função retirar, retira um elemento existente na lista independente da posição, sua complexidade é o(</w:t>
-      </w:r>
-      <w:proofErr w:type="spellStart"/>
-      <w:r>
-        <w:rPr>
-          <w:szCs w:val="24"/>
-          <w:lang w:eastAsia="pt-BR"/>
-        </w:rPr>
-        <w:t>size</w:t>
-      </w:r>
-      <w:proofErr w:type="spellEnd"/>
-      <w:r>
-        <w:rPr>
-          <w:szCs w:val="24"/>
-          <w:lang w:eastAsia="pt-BR"/>
-        </w:rPr>
-        <w:t xml:space="preserve">_), além disso ele reorganiza os ponteiros a fim de manter a lista </w:t>
-      </w:r>
-      <w:proofErr w:type="spellStart"/>
-      <w:proofErr w:type="gramStart"/>
-      <w:r>
-        <w:rPr>
-          <w:szCs w:val="24"/>
-          <w:lang w:eastAsia="pt-BR"/>
-        </w:rPr>
-        <w:t>encadeada</w:t>
-      </w:r>
-      <w:r>
-        <w:rPr>
-          <w:szCs w:val="24"/>
-          <w:lang w:eastAsia="pt-BR"/>
-        </w:rPr>
-        <w:t>.Vale</w:t>
-      </w:r>
-      <w:proofErr w:type="spellEnd"/>
-      <w:proofErr w:type="gramEnd"/>
-      <w:r>
-        <w:rPr>
-          <w:szCs w:val="24"/>
-          <w:lang w:eastAsia="pt-BR"/>
-        </w:rPr>
-        <w:t xml:space="preserve"> ressaltar que o destrutor trabalha em conjunto com dois </w:t>
-      </w:r>
-      <w:proofErr w:type="spellStart"/>
-      <w:r>
-        <w:rPr>
-          <w:szCs w:val="24"/>
-          <w:lang w:eastAsia="pt-BR"/>
-        </w:rPr>
-        <w:t>submétodos</w:t>
-      </w:r>
-      <w:proofErr w:type="spellEnd"/>
-      <w:r>
-        <w:rPr>
-          <w:szCs w:val="24"/>
-          <w:lang w:eastAsia="pt-BR"/>
-        </w:rPr>
-        <w:t xml:space="preserve"> </w:t>
-      </w:r>
-      <w:proofErr w:type="spellStart"/>
-      <w:r>
-        <w:rPr>
-          <w:szCs w:val="24"/>
-          <w:lang w:eastAsia="pt-BR"/>
-        </w:rPr>
-        <w:t>removerPrimeiro</w:t>
-      </w:r>
-      <w:proofErr w:type="spellEnd"/>
-      <w:r>
-        <w:rPr>
-          <w:szCs w:val="24"/>
-          <w:lang w:eastAsia="pt-BR"/>
-        </w:rPr>
-        <w:t xml:space="preserve">() e </w:t>
-      </w:r>
-      <w:proofErr w:type="spellStart"/>
-      <w:r>
-        <w:rPr>
-          <w:szCs w:val="24"/>
-          <w:lang w:eastAsia="pt-BR"/>
-        </w:rPr>
-        <w:t>limparLista</w:t>
-      </w:r>
-      <w:proofErr w:type="spellEnd"/>
-      <w:r>
-        <w:rPr>
-          <w:szCs w:val="24"/>
-          <w:lang w:eastAsia="pt-BR"/>
-        </w:rPr>
-        <w:t xml:space="preserve">(). Dessa forma é possível limpar a lista sem desalocar a memória </w:t>
-      </w:r>
-      <w:proofErr w:type="gramStart"/>
-      <w:r>
-        <w:rPr>
-          <w:szCs w:val="24"/>
-          <w:lang w:eastAsia="pt-BR"/>
-        </w:rPr>
-        <w:t>do sentinela</w:t>
-      </w:r>
-      <w:proofErr w:type="gramEnd"/>
-      <w:r>
-        <w:rPr>
-          <w:szCs w:val="24"/>
-          <w:lang w:eastAsia="pt-BR"/>
-        </w:rPr>
-        <w:t xml:space="preserve"> e isso é extremamente útil para a implementação do problema.</w:t>
-      </w:r>
+        <w:t>, e outro structs do tipo apontador, que agora possui 2 valores o inteiros por posição, um desses valores corresponde ao número de operações necessárias, o outro um valor de volume possível. A id</w:t>
+      </w:r>
+      <w:r>
+        <w:rPr>
+          <w:szCs w:val="24"/>
+          <w:lang w:eastAsia="pt-BR"/>
+        </w:rPr>
+        <w:t>e</w:t>
+      </w:r>
+      <w:r>
+        <w:rPr>
+          <w:szCs w:val="24"/>
+          <w:lang w:eastAsia="pt-BR"/>
+        </w:rPr>
+        <w:t xml:space="preserve">ia dessa estrutura foi armazenar </w:t>
+      </w:r>
+      <w:r>
+        <w:rPr>
+          <w:szCs w:val="24"/>
+          <w:lang w:eastAsia="pt-BR"/>
+        </w:rPr>
+        <w:t>todas as possibilidades de volumes que poderiam ser criados em x operações, para que o número mínimo fosse retornado a partir de uma pesquisa que revelasse se o valor pesquisado estava ou não armazenado na lista, caso eles estivesse armazenado o programa retornaria o atributo operações do tipo inteiro declarado no escopo do apontador.</w:t>
+      </w:r>
+      <w:bookmarkStart w:id="0" w:name="_GoBack"/>
+      <w:bookmarkEnd w:id="0"/>
     </w:p>
     <w:p>
       <w:pPr>

</xml_diff>